<commit_message>
fixed minor spellings and wordings
</commit_message>
<xml_diff>
--- a/WinterStorms.docx
+++ b/WinterStorms.docx
@@ -115,7 +115,15 @@
           <w:sz w:val="24"/>
           <w:szCs w:val="24"/>
         </w:rPr>
-        <w:t xml:space="preserve">Colleges in the Northeastern States have begun their Spring breaks one after another, </w:t>
+        <w:t>Colleges in the Northeastern s</w:t>
+      </w:r>
+      <w:r>
+        <w:rPr>
+          <w:rFonts w:ascii="Times New Roman" w:hAnsi="Times New Roman" w:cs="Times New Roman"/>
+          <w:sz w:val="24"/>
+          <w:szCs w:val="24"/>
+        </w:rPr>
+        <w:t xml:space="preserve">tates have begun their Spring breaks one after another, </w:t>
       </w:r>
       <w:r>
         <w:rPr>
@@ -359,7 +367,17 @@
           <w:sz w:val="24"/>
           <w:szCs w:val="24"/>
         </w:rPr>
-        <w:t>The storm also broke single</w:t>
+        <w:t>The storm</w:t>
+      </w:r>
+      <w:bookmarkStart w:id="0" w:name="_GoBack"/>
+      <w:bookmarkEnd w:id="0"/>
+      <w:r>
+        <w:rPr>
+          <w:rFonts w:ascii="Times New Roman" w:hAnsi="Times New Roman" w:cs="Times New Roman"/>
+          <w:sz w:val="24"/>
+          <w:szCs w:val="24"/>
+        </w:rPr>
+        <w:t xml:space="preserve"> broke single</w:t>
       </w:r>
       <w:r>
         <w:rPr>
@@ -459,23 +477,7 @@
           <w:sz w:val="24"/>
           <w:szCs w:val="24"/>
         </w:rPr>
-        <w:t xml:space="preserve"> which cost the country more than $1 billion in damages when it blasted t</w:t>
-      </w:r>
-      <w:r>
-        <w:rPr>
-          <w:rFonts w:ascii="Times New Roman" w:hAnsi="Times New Roman" w:cs="Times New Roman"/>
-          <w:sz w:val="24"/>
-          <w:szCs w:val="24"/>
-        </w:rPr>
-        <w:t>he Ea</w:t>
-      </w:r>
-      <w:r>
-        <w:rPr>
-          <w:rFonts w:ascii="Times New Roman" w:hAnsi="Times New Roman" w:cs="Times New Roman"/>
-          <w:sz w:val="24"/>
-          <w:szCs w:val="24"/>
-        </w:rPr>
-        <w:t>st Coast and the South on March 11-14, 1993.</w:t>
+        <w:t xml:space="preserve"> which cost the country more than $1 billion in damages when it blasted the East Coast and the South on March 11-14, 1993.</w:t>
       </w:r>
     </w:p>
     <w:p>
@@ -1040,31 +1042,7 @@
           <w:sz w:val="24"/>
           <w:szCs w:val="24"/>
         </w:rPr>
-        <w:t xml:space="preserve"> and his colleges, in recent decades, “</w:t>
-      </w:r>
-      <w:r>
-        <w:rPr>
-          <w:rFonts w:ascii="Times New Roman" w:hAnsi="Times New Roman" w:cs="Times New Roman"/>
-          <w:sz w:val="24"/>
-          <w:szCs w:val="24"/>
-        </w:rPr>
-        <w:t>severe winter weather—including both cold spells and heavy snows—became more frequent in the eastern United States</w:t>
-      </w:r>
-      <w:r>
-        <w:rPr>
-          <w:rFonts w:ascii="Times New Roman" w:hAnsi="Times New Roman" w:cs="Times New Roman"/>
-          <w:sz w:val="24"/>
-          <w:szCs w:val="24"/>
-        </w:rPr>
-        <w:t xml:space="preserve">” when </w:t>
-      </w:r>
-      <w:r>
-        <w:rPr>
-          <w:rFonts w:ascii="Times New Roman" w:hAnsi="Times New Roman" w:cs="Times New Roman"/>
-          <w:sz w:val="24"/>
-          <w:szCs w:val="24"/>
-        </w:rPr>
-        <w:t xml:space="preserve">the </w:t>
+        <w:t xml:space="preserve"> and his colleges, in recent decades, “severe winter weather—including both cold spells and heavy snows—became more frequent in the eastern United States” when the </w:t>
       </w:r>
       <w:r>
         <w:rPr>
@@ -1827,8 +1805,6 @@
         </w:rPr>
         <w:t>modelling output</w:t>
       </w:r>
-      <w:bookmarkStart w:id="0" w:name="_GoBack"/>
-      <w:bookmarkEnd w:id="0"/>
       <w:r>
         <w:rPr>
           <w:rFonts w:ascii="Times New Roman" w:hAnsi="Times New Roman" w:cs="Times New Roman"/>
@@ -2747,7 +2723,7 @@
 </file>
 
 <file path=customXml/itemProps1.xml><?xml version="1.0" encoding="utf-8"?>
-<ds:datastoreItem xmlns:ds="http://schemas.openxmlformats.org/officeDocument/2006/customXml" ds:itemID="{BB3F1C55-37C6-4416-8EC4-419C95051F31}">
+<ds:datastoreItem xmlns:ds="http://schemas.openxmlformats.org/officeDocument/2006/customXml" ds:itemID="{C993EA23-4390-4845-A63A-BF333A840A0A}">
   <ds:schemaRefs>
     <ds:schemaRef ds:uri="http://schemas.openxmlformats.org/officeDocument/2006/bibliography"/>
   </ds:schemaRefs>

</xml_diff>